<commit_message>
saame as other pc/branch lets see how this works
</commit_message>
<xml_diff>
--- a/writting2/To SQL or NoSQL That is the Question.docx
+++ b/writting2/To SQL or NoSQL That is the Question.docx
@@ -1,9 +1,10 @@
 
 <file path=word/document.xml><?xml version="1.0" encoding="utf-8"?>
-<w:document xmlns:wpc="http://schemas.microsoft.com/office/word/2010/wordprocessingCanvas" xmlns:cx="http://schemas.microsoft.com/office/drawing/2014/chartex" xmlns:cx1="http://schemas.microsoft.com/office/drawing/2015/9/8/chartex" xmlns:cx2="http://schemas.microsoft.com/office/drawing/2015/10/21/chartex" xmlns:cx3="http://schemas.microsoft.com/office/drawing/2016/5/9/chartex" xmlns:cx4="http://schemas.microsoft.com/office/drawing/2016/5/10/chartex" xmlns:cx5="http://schemas.microsoft.com/office/drawing/2016/5/11/chartex" xmlns:mc="http://schemas.openxmlformats.org/markup-compatibility/2006" xmlns:o="urn:schemas-microsoft-com:office:office" xmlns:r="http://schemas.openxmlformats.org/officeDocument/2006/relationships" xmlns:m="http://schemas.openxmlformats.org/officeDocument/2006/math" xmlns:v="urn:schemas-microsoft-com:vml" xmlns:wp14="http://schemas.microsoft.com/office/word/2010/wordprocessingDrawing" xmlns:wp="http://schemas.openxmlformats.org/drawingml/2006/wordprocessingDrawing" xmlns:w10="urn:schemas-microsoft-com:office:word" xmlns:w="http://schemas.openxmlformats.org/wordprocessingml/2006/main" xmlns:w14="http://schemas.microsoft.com/office/word/2010/wordml" xmlns:w15="http://schemas.microsoft.com/office/word/2012/wordml" xmlns:w16se="http://schemas.microsoft.com/office/word/2015/wordml/symex" xmlns:wpg="http://schemas.microsoft.com/office/word/2010/wordprocessingGroup" xmlns:wpi="http://schemas.microsoft.com/office/word/2010/wordprocessingInk" xmlns:wne="http://schemas.microsoft.com/office/word/2006/wordml" xmlns:wps="http://schemas.microsoft.com/office/word/2010/wordprocessingShape" mc:Ignorable="w14 w15 w16se wp14">
+<w:document xmlns:wpc="http://schemas.microsoft.com/office/word/2010/wordprocessingCanvas" xmlns:mc="http://schemas.openxmlformats.org/markup-compatibility/2006" xmlns:o="urn:schemas-microsoft-com:office:office" xmlns:r="http://schemas.openxmlformats.org/officeDocument/2006/relationships" xmlns:m="http://schemas.openxmlformats.org/officeDocument/2006/math" xmlns:v="urn:schemas-microsoft-com:vml" xmlns:wp14="http://schemas.microsoft.com/office/word/2010/wordprocessingDrawing" xmlns:wp="http://schemas.openxmlformats.org/drawingml/2006/wordprocessingDrawing" xmlns:w10="urn:schemas-microsoft-com:office:word" xmlns:w="http://schemas.openxmlformats.org/wordprocessingml/2006/main" xmlns:w14="http://schemas.microsoft.com/office/word/2010/wordml" xmlns:w15="http://schemas.microsoft.com/office/word/2012/wordml" xmlns:wpg="http://schemas.microsoft.com/office/word/2010/wordprocessingGroup" xmlns:wpi="http://schemas.microsoft.com/office/word/2010/wordprocessingInk" xmlns:wne="http://schemas.microsoft.com/office/word/2006/wordml" xmlns:wps="http://schemas.microsoft.com/office/word/2010/wordprocessingShape" mc:Ignorable="w14 w15 wp14">
   <w:body>
     <w:p>
       <w:pPr>
+        <w:spacing w:line="360" w:lineRule="auto"/>
         <w:jc w:val="center"/>
         <w:rPr>
           <w:rFonts w:ascii="Times New Roman" w:hAnsi="Times New Roman" w:cs="Times New Roman"/>
@@ -22,6 +23,7 @@
     </w:p>
     <w:p>
       <w:pPr>
+        <w:spacing w:line="360" w:lineRule="auto"/>
         <w:jc w:val="center"/>
         <w:rPr>
           <w:rFonts w:ascii="Times New Roman" w:hAnsi="Times New Roman" w:cs="Times New Roman"/>
@@ -32,6 +34,7 @@
     </w:p>
     <w:p>
       <w:pPr>
+        <w:spacing w:line="360" w:lineRule="auto"/>
         <w:rPr>
           <w:rFonts w:ascii="Times New Roman" w:hAnsi="Times New Roman" w:cs="Times New Roman"/>
           <w:sz w:val="24"/>
@@ -81,6 +84,7 @@
     </w:p>
     <w:p>
       <w:pPr>
+        <w:spacing w:line="360" w:lineRule="auto"/>
         <w:ind w:firstLine="720"/>
         <w:rPr>
           <w:rFonts w:ascii="Times New Roman" w:hAnsi="Times New Roman" w:cs="Times New Roman"/>
@@ -123,6 +127,7 @@
     </w:p>
     <w:p>
       <w:pPr>
+        <w:spacing w:line="360" w:lineRule="auto"/>
         <w:ind w:firstLine="720"/>
         <w:rPr>
           <w:rFonts w:ascii="Times New Roman" w:hAnsi="Times New Roman" w:cs="Times New Roman"/>
@@ -181,6 +186,7 @@
     </w:p>
     <w:p>
       <w:pPr>
+        <w:spacing w:line="360" w:lineRule="auto"/>
         <w:ind w:firstLine="720"/>
         <w:rPr>
           <w:rFonts w:ascii="Times New Roman" w:hAnsi="Times New Roman" w:cs="Times New Roman"/>
@@ -194,6 +200,7 @@
           <w:sz w:val="24"/>
           <w:szCs w:val="24"/>
         </w:rPr>
+        <w:lastRenderedPageBreak/>
         <w:t xml:space="preserve">SQL data is stored as tables, mentioned earlier, which means that the total data consists of n number of entries and p number of properties, this includes empty values. NoSQL data is stored as key value pairs. This means that there will be n number of </w:t>
       </w:r>
       <w:r>
@@ -239,6 +246,7 @@
     </w:p>
     <w:p>
       <w:pPr>
+        <w:spacing w:line="360" w:lineRule="auto"/>
         <w:ind w:firstLine="720"/>
         <w:rPr>
           <w:rFonts w:ascii="Times New Roman" w:hAnsi="Times New Roman" w:cs="Times New Roman"/>
@@ -260,16 +268,25 @@
           <w:sz w:val="24"/>
           <w:szCs w:val="24"/>
         </w:rPr>
-        <w:t xml:space="preserve">. In all relational databases, such as SQL(Oracle), MySQL, SQLite, and Postgres, the </w:t>
-      </w:r>
-      <w:r>
-        <w:rPr>
-          <w:rFonts w:ascii="Times New Roman" w:hAnsi="Times New Roman" w:cs="Times New Roman"/>
-          <w:sz w:val="24"/>
-          <w:szCs w:val="24"/>
-        </w:rPr>
-        <w:lastRenderedPageBreak/>
-        <w:t xml:space="preserve">query language is generally the same with only minor differences. This is not the case for non-relational databases such as MongoDB, </w:t>
+        <w:t xml:space="preserve">. In all relational databases, such as SQL(Oracle), MySQL, SQLite, and Postgres, the query language is generally the same with only minor differences. This is not the case for non-relational databases such as </w:t>
+      </w:r>
+      <w:proofErr w:type="spellStart"/>
+      <w:r>
+        <w:rPr>
+          <w:rFonts w:ascii="Times New Roman" w:hAnsi="Times New Roman" w:cs="Times New Roman"/>
+          <w:sz w:val="24"/>
+          <w:szCs w:val="24"/>
+        </w:rPr>
+        <w:t>MongoDB</w:t>
+      </w:r>
+      <w:proofErr w:type="spellEnd"/>
+      <w:r>
+        <w:rPr>
+          <w:rFonts w:ascii="Times New Roman" w:hAnsi="Times New Roman" w:cs="Times New Roman"/>
+          <w:sz w:val="24"/>
+          <w:szCs w:val="24"/>
+        </w:rPr>
+        <w:t xml:space="preserve">, </w:t>
       </w:r>
       <w:proofErr w:type="spellStart"/>
       <w:r>
@@ -350,6 +367,7 @@
     </w:p>
     <w:p>
       <w:pPr>
+        <w:spacing w:line="360" w:lineRule="auto"/>
         <w:ind w:firstLine="720"/>
         <w:rPr>
           <w:rFonts w:ascii="Times New Roman" w:hAnsi="Times New Roman" w:cs="Times New Roman"/>
@@ -408,6 +426,7 @@
     </w:p>
     <w:p>
       <w:pPr>
+        <w:spacing w:line="360" w:lineRule="auto"/>
         <w:ind w:firstLine="720"/>
         <w:rPr>
           <w:rFonts w:ascii="Times New Roman" w:hAnsi="Times New Roman" w:cs="Times New Roman"/>
@@ -461,23 +480,7 @@
           <w:sz w:val="24"/>
           <w:szCs w:val="24"/>
         </w:rPr>
-        <w:t>First we create a table, then we give it values, and last we implement constraints and relationships. The most difficult part about this system</w:t>
-      </w:r>
-      <w:r>
-        <w:rPr>
-          <w:rFonts w:ascii="Times New Roman" w:hAnsi="Times New Roman" w:cs="Times New Roman"/>
-          <w:sz w:val="24"/>
-          <w:szCs w:val="24"/>
-        </w:rPr>
-        <w:t xml:space="preserve"> for the author to grasp was m</w:t>
-      </w:r>
-      <w:r>
-        <w:rPr>
-          <w:rFonts w:ascii="Times New Roman" w:hAnsi="Times New Roman" w:cs="Times New Roman"/>
-          <w:sz w:val="24"/>
-          <w:szCs w:val="24"/>
-        </w:rPr>
-        <w:t>aking complex queries. One may find themselves having difficulty with this if there are many tables and the data is not easily found or calculated</w:t>
+        <w:t>First we create a table, then we give it values, and last we implement constraints and relationships. The most difficult part about this system for the author to grasp was making complex queries. One may find themselves having difficulty with this if there are many tables and the data is not easily found or calculated</w:t>
       </w:r>
       <w:r>
         <w:rPr>
@@ -498,6 +501,7 @@
     </w:p>
     <w:p>
       <w:pPr>
+        <w:spacing w:line="360" w:lineRule="auto"/>
         <w:ind w:firstLine="720"/>
         <w:rPr>
           <w:rFonts w:ascii="Times New Roman" w:hAnsi="Times New Roman" w:cs="Times New Roman"/>
@@ -519,31 +523,7 @@
           <w:sz w:val="24"/>
           <w:szCs w:val="24"/>
         </w:rPr>
-        <w:t xml:space="preserve">MongoDB </w:t>
-      </w:r>
-      <w:r>
-        <w:rPr>
-          <w:rFonts w:ascii="Times New Roman" w:hAnsi="Times New Roman" w:cs="Times New Roman"/>
-          <w:sz w:val="24"/>
-          <w:szCs w:val="24"/>
-        </w:rPr>
-        <w:t xml:space="preserve">operates </w:t>
-      </w:r>
-      <w:r>
-        <w:rPr>
-          <w:rFonts w:ascii="Times New Roman" w:hAnsi="Times New Roman" w:cs="Times New Roman"/>
-          <w:sz w:val="24"/>
-          <w:szCs w:val="24"/>
-        </w:rPr>
-        <w:t>all inside a windows shell</w:t>
-      </w:r>
-      <w:r>
-        <w:rPr>
-          <w:rFonts w:ascii="Times New Roman" w:hAnsi="Times New Roman" w:cs="Times New Roman"/>
-          <w:sz w:val="24"/>
-          <w:szCs w:val="24"/>
-        </w:rPr>
-        <w:t xml:space="preserve"> and was a little complex to setup. However, w</w:t>
+        <w:t>MongoDB operates all inside a windows shell and was a little complex to setup. However, w</w:t>
       </w:r>
       <w:r>
         <w:rPr>
@@ -567,7 +547,16 @@
           <w:sz w:val="24"/>
           <w:szCs w:val="24"/>
         </w:rPr>
-        <w:t xml:space="preserve">, we had preexisting data in a CSV file. A CSV file, or comma separated value, is a commonly used standard for exporting a database to a file. </w:t>
+        <w:t xml:space="preserve">, we had preexisting </w:t>
+      </w:r>
+      <w:r>
+        <w:rPr>
+          <w:rFonts w:ascii="Times New Roman" w:hAnsi="Times New Roman" w:cs="Times New Roman"/>
+          <w:sz w:val="24"/>
+          <w:szCs w:val="24"/>
+        </w:rPr>
+        <w:lastRenderedPageBreak/>
+        <w:t xml:space="preserve">data in a CSV file. A CSV file, or comma separated value, is a commonly used standard for exporting a database to a file. </w:t>
       </w:r>
       <w:r>
         <w:rPr>
@@ -596,6 +585,7 @@
     </w:p>
     <w:p>
       <w:pPr>
+        <w:spacing w:line="360" w:lineRule="auto"/>
         <w:ind w:firstLine="720"/>
         <w:rPr>
           <w:rFonts w:ascii="Times New Roman" w:hAnsi="Times New Roman" w:cs="Times New Roman"/>
@@ -617,13 +607,188 @@
           <w:sz w:val="24"/>
           <w:szCs w:val="24"/>
         </w:rPr>
-        <w:t>. Neo4j is what is known as a graph database. These DBMS are considered NoSQL databases but they operate a little differently than MongoDB does.</w:t>
-      </w:r>
+        <w:t xml:space="preserve">. Neo4j is what is known as a graph database. These DBMS are considered NoSQL databases but they operate a little differently than </w:t>
+      </w:r>
+      <w:proofErr w:type="spellStart"/>
+      <w:r>
+        <w:rPr>
+          <w:rFonts w:ascii="Times New Roman" w:hAnsi="Times New Roman" w:cs="Times New Roman"/>
+          <w:sz w:val="24"/>
+          <w:szCs w:val="24"/>
+        </w:rPr>
+        <w:t>MongoDB</w:t>
+      </w:r>
+      <w:proofErr w:type="spellEnd"/>
+      <w:r>
+        <w:rPr>
+          <w:rFonts w:ascii="Times New Roman" w:hAnsi="Times New Roman" w:cs="Times New Roman"/>
+          <w:sz w:val="24"/>
+          <w:szCs w:val="24"/>
+        </w:rPr>
+        <w:t xml:space="preserve"> does.</w:t>
+      </w:r>
+      <w:r>
+        <w:rPr>
+          <w:rFonts w:ascii="Times New Roman" w:hAnsi="Times New Roman" w:cs="Times New Roman"/>
+          <w:sz w:val="24"/>
+          <w:szCs w:val="24"/>
+        </w:rPr>
+        <w:t xml:space="preserve"> The first thing that is separates </w:t>
+      </w:r>
+      <w:proofErr w:type="spellStart"/>
+      <w:r>
+        <w:rPr>
+          <w:rFonts w:ascii="Times New Roman" w:hAnsi="Times New Roman" w:cs="Times New Roman"/>
+          <w:sz w:val="24"/>
+          <w:szCs w:val="24"/>
+        </w:rPr>
+        <w:t>MongoDB</w:t>
+      </w:r>
+      <w:proofErr w:type="spellEnd"/>
+      <w:r>
+        <w:rPr>
+          <w:rFonts w:ascii="Times New Roman" w:hAnsi="Times New Roman" w:cs="Times New Roman"/>
+          <w:sz w:val="24"/>
+          <w:szCs w:val="24"/>
+        </w:rPr>
+        <w:t xml:space="preserve"> from Neo4j is the query language. Neo4j uses a language called Cypher and was developed for use with Neo4j but has risen in popularity recently and in October 2015</w:t>
+      </w:r>
+      <w:r>
+        <w:rPr>
+          <w:rFonts w:ascii="Times New Roman" w:hAnsi="Times New Roman" w:cs="Times New Roman"/>
+          <w:sz w:val="24"/>
+          <w:szCs w:val="24"/>
+        </w:rPr>
+        <w:t xml:space="preserve"> the </w:t>
+      </w:r>
+      <w:proofErr w:type="spellStart"/>
+      <w:r>
+        <w:rPr>
+          <w:rFonts w:ascii="Times New Roman" w:hAnsi="Times New Roman" w:cs="Times New Roman"/>
+          <w:sz w:val="24"/>
+          <w:szCs w:val="24"/>
+        </w:rPr>
+        <w:t>OpenCypher</w:t>
+      </w:r>
+      <w:proofErr w:type="spellEnd"/>
+      <w:r>
+        <w:rPr>
+          <w:rFonts w:ascii="Times New Roman" w:hAnsi="Times New Roman" w:cs="Times New Roman"/>
+          <w:sz w:val="24"/>
+          <w:szCs w:val="24"/>
+        </w:rPr>
+        <w:t xml:space="preserve"> project started which will try to standardize this to a universal Query language for all </w:t>
+      </w:r>
+      <w:proofErr w:type="spellStart"/>
+      <w:r>
+        <w:rPr>
+          <w:rFonts w:ascii="Times New Roman" w:hAnsi="Times New Roman" w:cs="Times New Roman"/>
+          <w:sz w:val="24"/>
+          <w:szCs w:val="24"/>
+        </w:rPr>
+        <w:t>NoSQL</w:t>
+      </w:r>
+      <w:proofErr w:type="spellEnd"/>
+      <w:r>
+        <w:rPr>
+          <w:rFonts w:ascii="Times New Roman" w:hAnsi="Times New Roman" w:cs="Times New Roman"/>
+          <w:sz w:val="24"/>
+          <w:szCs w:val="24"/>
+        </w:rPr>
+        <w:t xml:space="preserve"> DBMS. The keywords of this language are very similar to SQL queries. The actual syntax is a different. Because this is a non-relational DB, Neo4j does not infer relationships we have to specify them. That is where things start to get confusing. In this model, the graph model, data is stored in nodes with properties of those nodes inside and relationships between them as edges in the graph. The image below demonstrates this from the sample data given as actors and movies they have played in.</w:t>
+      </w:r>
+    </w:p>
+    <w:p>
+      <w:pPr>
+        <w:spacing w:line="360" w:lineRule="auto"/>
+        <w:ind w:firstLine="720"/>
+        <w:rPr>
+          <w:rFonts w:ascii="Times New Roman" w:hAnsi="Times New Roman" w:cs="Times New Roman"/>
+          <w:sz w:val="24"/>
+          <w:szCs w:val="24"/>
+        </w:rPr>
+      </w:pPr>
+      <w:r>
+        <w:rPr>
+          <w:rFonts w:ascii="Times New Roman" w:hAnsi="Times New Roman" w:cs="Times New Roman"/>
+          <w:sz w:val="24"/>
+          <w:szCs w:val="24"/>
+        </w:rPr>
+        <w:t>.</w:t>
+      </w:r>
+      <w:r>
+        <w:rPr>
+          <w:rFonts w:ascii="Times New Roman" w:hAnsi="Times New Roman" w:cs="Times New Roman"/>
+          <w:noProof/>
+          <w:sz w:val="24"/>
+          <w:szCs w:val="24"/>
+        </w:rPr>
+        <w:drawing>
+          <wp:inline distT="0" distB="0" distL="0" distR="0">
+            <wp:extent cx="2254391" cy="2181225"/>
+            <wp:effectExtent l="0" t="0" r="0" b="0"/>
+            <wp:docPr id="1" name="Picture 1" descr="C:\Users\Aime1\Git\DataBaseManagementSystems\writting2\actors.PNG"/>
+            <wp:cNvGraphicFramePr>
+              <a:graphicFrameLocks xmlns:a="http://schemas.openxmlformats.org/drawingml/2006/main" noChangeAspect="1"/>
+            </wp:cNvGraphicFramePr>
+            <a:graphic xmlns:a="http://schemas.openxmlformats.org/drawingml/2006/main">
+              <a:graphicData uri="http://schemas.openxmlformats.org/drawingml/2006/picture">
+                <pic:pic xmlns:pic="http://schemas.openxmlformats.org/drawingml/2006/picture">
+                  <pic:nvPicPr>
+                    <pic:cNvPr id="0" name="Picture 1" descr="C:\Users\Aime1\Git\DataBaseManagementSystems\writting2\actors.PNG"/>
+                    <pic:cNvPicPr>
+                      <a:picLocks noChangeAspect="1" noChangeArrowheads="1"/>
+                    </pic:cNvPicPr>
+                  </pic:nvPicPr>
+                  <pic:blipFill>
+                    <a:blip r:embed="rId4">
+                      <a:extLst>
+                        <a:ext uri="{28A0092B-C50C-407E-A947-70E740481C1C}">
+                          <a14:useLocalDpi xmlns:a14="http://schemas.microsoft.com/office/drawing/2010/main" val="0"/>
+                        </a:ext>
+                      </a:extLst>
+                    </a:blip>
+                    <a:srcRect/>
+                    <a:stretch>
+                      <a:fillRect/>
+                    </a:stretch>
+                  </pic:blipFill>
+                  <pic:spPr bwMode="auto">
+                    <a:xfrm>
+                      <a:off x="0" y="0"/>
+                      <a:ext cx="2313511" cy="2238426"/>
+                    </a:xfrm>
+                    <a:prstGeom prst="rect">
+                      <a:avLst/>
+                    </a:prstGeom>
+                    <a:noFill/>
+                    <a:ln>
+                      <a:noFill/>
+                    </a:ln>
+                  </pic:spPr>
+                </pic:pic>
+              </a:graphicData>
+            </a:graphic>
+          </wp:inline>
+        </w:drawing>
+      </w:r>
+    </w:p>
+    <w:p>
+      <w:pPr>
+        <w:spacing w:line="360" w:lineRule="auto"/>
+        <w:ind w:firstLine="720"/>
+        <w:rPr>
+          <w:rFonts w:ascii="Times New Roman" w:hAnsi="Times New Roman" w:cs="Times New Roman"/>
+          <w:sz w:val="24"/>
+          <w:szCs w:val="24"/>
+        </w:rPr>
+      </w:pPr>
       <w:bookmarkStart w:id="0" w:name="_GoBack"/>
       <w:bookmarkEnd w:id="0"/>
     </w:p>
     <w:p>
       <w:pPr>
+        <w:spacing w:line="360" w:lineRule="auto"/>
         <w:rPr>
           <w:rFonts w:ascii="Times New Roman" w:hAnsi="Times New Roman" w:cs="Times New Roman"/>
           <w:sz w:val="24"/>
@@ -642,7 +807,7 @@
 </file>
 
 <file path=word/styles.xml><?xml version="1.0" encoding="utf-8"?>
-<w:styles xmlns:mc="http://schemas.openxmlformats.org/markup-compatibility/2006" xmlns:r="http://schemas.openxmlformats.org/officeDocument/2006/relationships" xmlns:w="http://schemas.openxmlformats.org/wordprocessingml/2006/main" xmlns:w14="http://schemas.microsoft.com/office/word/2010/wordml" xmlns:w15="http://schemas.microsoft.com/office/word/2012/wordml" xmlns:w16se="http://schemas.microsoft.com/office/word/2015/wordml/symex" mc:Ignorable="w14 w15 w16se">
+<w:styles xmlns:mc="http://schemas.openxmlformats.org/markup-compatibility/2006" xmlns:r="http://schemas.openxmlformats.org/officeDocument/2006/relationships" xmlns:w="http://schemas.openxmlformats.org/wordprocessingml/2006/main" xmlns:w14="http://schemas.microsoft.com/office/word/2010/wordml" xmlns:w15="http://schemas.microsoft.com/office/word/2012/wordml" mc:Ignorable="w14 w15">
   <w:docDefaults>
     <w:rPrDefault>
       <w:rPr>
@@ -658,7 +823,7 @@
       </w:pPr>
     </w:pPrDefault>
   </w:docDefaults>
-  <w:latentStyles w:defLockedState="0" w:defUIPriority="99" w:defSemiHidden="0" w:defUnhideWhenUsed="0" w:defQFormat="0" w:count="374">
+  <w:latentStyles w:defLockedState="0" w:defUIPriority="99" w:defSemiHidden="0" w:defUnhideWhenUsed="0" w:defQFormat="0" w:count="371">
     <w:lsdException w:name="Normal" w:uiPriority="0" w:qFormat="1"/>
     <w:lsdException w:name="heading 1" w:uiPriority="9" w:qFormat="1"/>
     <w:lsdException w:name="heading 2" w:semiHidden="1" w:uiPriority="9" w:unhideWhenUsed="1" w:qFormat="1"/>
@@ -1030,9 +1195,6 @@
     <w:lsdException w:name="List Table 5 Dark Accent 6" w:uiPriority="50"/>
     <w:lsdException w:name="List Table 6 Colorful Accent 6" w:uiPriority="51"/>
     <w:lsdException w:name="List Table 7 Colorful Accent 6" w:uiPriority="52"/>
-    <w:lsdException w:name="Mention" w:semiHidden="1" w:unhideWhenUsed="1"/>
-    <w:lsdException w:name="Smart Hyperlink" w:semiHidden="1" w:unhideWhenUsed="1"/>
-    <w:lsdException w:name="Hashtag" w:semiHidden="1" w:unhideWhenUsed="1"/>
   </w:latentStyles>
   <w:style w:type="paragraph" w:default="1" w:styleId="Normal">
     <w:name w:val="Normal"/>

</xml_diff>